<commit_message>
Update doc, up diari
</commit_message>
<xml_diff>
--- a/M-306_Quaderno_dei_Compiti_1°progetto_2018-19.docx
+++ b/M-306_Quaderno_dei_Compiti_1°progetto_2018-19.docx
@@ -1,10 +1,10 @@
 
 <file path=word/document.xml><?xml version="1.0" encoding="utf-8"?>
-<w:document xmlns:wpc="http://schemas.microsoft.com/office/word/2010/wordprocessingCanvas" xmlns:mc="http://schemas.openxmlformats.org/markup-compatibility/2006" xmlns:o="urn:schemas-microsoft-com:office:office" xmlns:r="http://schemas.openxmlformats.org/officeDocument/2006/relationships" xmlns:m="http://schemas.openxmlformats.org/officeDocument/2006/math" xmlns:v="urn:schemas-microsoft-com:vml" xmlns:wp14="http://schemas.microsoft.com/office/word/2010/wordprocessingDrawing" xmlns:wp="http://schemas.openxmlformats.org/drawingml/2006/wordprocessingDrawing" xmlns:w10="urn:schemas-microsoft-com:office:word" xmlns:w="http://schemas.openxmlformats.org/wordprocessingml/2006/main" xmlns:w14="http://schemas.microsoft.com/office/word/2010/wordml" xmlns:w15="http://schemas.microsoft.com/office/word/2012/wordml" xmlns:wpg="http://schemas.microsoft.com/office/word/2010/wordprocessingGroup" xmlns:wpi="http://schemas.microsoft.com/office/word/2010/wordprocessingInk" xmlns:wne="http://schemas.microsoft.com/office/word/2006/wordml" xmlns:wps="http://schemas.microsoft.com/office/word/2010/wordprocessingShape" mc:Ignorable="w14 w15 wp14">
+<w:document xmlns:wpc="http://schemas.microsoft.com/office/word/2010/wordprocessingCanvas" xmlns:cx="http://schemas.microsoft.com/office/drawing/2014/chartex" xmlns:mc="http://schemas.openxmlformats.org/markup-compatibility/2006" xmlns:o="urn:schemas-microsoft-com:office:office" xmlns:r="http://schemas.openxmlformats.org/officeDocument/2006/relationships" xmlns:m="http://schemas.openxmlformats.org/officeDocument/2006/math" xmlns:v="urn:schemas-microsoft-com:vml" xmlns:wp14="http://schemas.microsoft.com/office/word/2010/wordprocessingDrawing" xmlns:wp="http://schemas.openxmlformats.org/drawingml/2006/wordprocessingDrawing" xmlns:w10="urn:schemas-microsoft-com:office:word" xmlns:w="http://schemas.openxmlformats.org/wordprocessingml/2006/main" xmlns:w14="http://schemas.microsoft.com/office/word/2010/wordml" xmlns:w15="http://schemas.microsoft.com/office/word/2012/wordml" xmlns:w16se="http://schemas.microsoft.com/office/word/2015/wordml/symex" xmlns:wpg="http://schemas.microsoft.com/office/word/2010/wordprocessingGroup" xmlns:wpi="http://schemas.microsoft.com/office/word/2010/wordprocessingInk" xmlns:wne="http://schemas.microsoft.com/office/word/2006/wordml" xmlns:wps="http://schemas.microsoft.com/office/word/2010/wordprocessingShape" mc:Ignorable="w14 w15 w16se wp14">
   <w:body>
     <w:p>
       <w:pPr>
-        <w:pStyle w:val="Titolo1"/>
+        <w:pStyle w:val="Heading1"/>
         <w:keepNext w:val="0"/>
         <w:keepLines w:val="0"/>
         <w:numPr>
@@ -213,7 +213,7 @@
             </w:pPr>
             <w:r>
               <w:rPr>
-                <w:rStyle w:val="CorpotestoCarattere"/>
+                <w:rStyle w:val="BodyTextChar"/>
                 <w:rFonts w:asciiTheme="minorHAnsi" w:hAnsiTheme="minorHAnsi" w:cstheme="minorHAnsi"/>
                 <w:lang w:val="it-IT"/>
               </w:rPr>
@@ -299,30 +299,14 @@
                 <w:rFonts w:asciiTheme="minorHAnsi" w:hAnsiTheme="minorHAnsi" w:cstheme="minorHAnsi"/>
                 <w:lang w:val="it-IT"/>
               </w:rPr>
-              <w:t xml:space="preserve"> (ex A-413</w:t>
-            </w:r>
-            <w:proofErr w:type="gramStart"/>
+              <w:t xml:space="preserve"> (ex A-413) </w:t>
+            </w:r>
             <w:r>
               <w:rPr>
                 <w:rFonts w:asciiTheme="minorHAnsi" w:hAnsiTheme="minorHAnsi" w:cstheme="minorHAnsi"/>
                 <w:lang w:val="it-IT"/>
               </w:rPr>
-              <w:t xml:space="preserve">) </w:t>
-            </w:r>
-            <w:r>
-              <w:rPr>
-                <w:rFonts w:asciiTheme="minorHAnsi" w:hAnsiTheme="minorHAnsi" w:cstheme="minorHAnsi"/>
-                <w:lang w:val="it-IT"/>
-              </w:rPr>
-              <w:t xml:space="preserve"> –</w:t>
-            </w:r>
-            <w:proofErr w:type="gramEnd"/>
-            <w:r>
-              <w:rPr>
-                <w:rFonts w:asciiTheme="minorHAnsi" w:hAnsiTheme="minorHAnsi" w:cstheme="minorHAnsi"/>
-                <w:lang w:val="it-IT"/>
-              </w:rPr>
-              <w:t xml:space="preserve"> Scuola d’Arti e Mestieri Trevano</w:t>
+              <w:t xml:space="preserve"> – Scuola d’Arti e Mestieri Trevano</w:t>
             </w:r>
           </w:p>
         </w:tc>
@@ -544,14 +528,14 @@
                 <w:tab w:val="left" w:leader="underscore" w:pos="2268"/>
               </w:tabs>
               <w:rPr>
-                <w:rStyle w:val="Collegamentoipertestuale"/>
+                <w:rStyle w:val="Hyperlink"/>
                 <w:rFonts w:asciiTheme="minorHAnsi" w:hAnsiTheme="minorHAnsi" w:cstheme="minorHAnsi"/>
                 <w:lang w:val="it-IT"/>
               </w:rPr>
             </w:pPr>
             <w:r>
               <w:rPr>
-                <w:rStyle w:val="CorpotestoCarattere"/>
+                <w:rStyle w:val="BodyTextChar"/>
                 <w:rFonts w:asciiTheme="minorHAnsi" w:hAnsiTheme="minorHAnsi" w:cstheme="minorHAnsi"/>
                 <w:lang w:val="it-IT"/>
               </w:rPr>
@@ -1072,7 +1056,7 @@
     </w:tbl>
     <w:p>
       <w:pPr>
-        <w:pStyle w:val="Titolo1"/>
+        <w:pStyle w:val="Heading1"/>
         <w:keepNext w:val="0"/>
         <w:keepLines w:val="0"/>
         <w:numPr>
@@ -1096,7 +1080,7 @@
     </w:p>
     <w:p>
       <w:pPr>
-        <w:pStyle w:val="Corpotesto"/>
+        <w:pStyle w:val="BodyText"/>
         <w:numPr>
           <w:ilvl w:val="0"/>
           <w:numId w:val="6"/>
@@ -1151,8 +1135,6 @@
         </w:rPr>
         <w:t xml:space="preserve">o con il gruppo al quale è assegnato, </w:t>
       </w:r>
-      <w:bookmarkStart w:id="4" w:name="_GoBack"/>
-      <w:bookmarkEnd w:id="4"/>
       <w:r>
         <w:rPr>
           <w:rFonts w:asciiTheme="minorHAnsi" w:eastAsiaTheme="minorHAnsi" w:hAnsiTheme="minorHAnsi" w:cstheme="minorBidi"/>
@@ -1184,7 +1166,7 @@
     </w:p>
     <w:p>
       <w:pPr>
-        <w:pStyle w:val="Corpotesto"/>
+        <w:pStyle w:val="BodyText"/>
         <w:numPr>
           <w:ilvl w:val="0"/>
           <w:numId w:val="6"/>
@@ -1270,7 +1252,7 @@
     </w:p>
     <w:p>
       <w:pPr>
-        <w:pStyle w:val="Corpotesto"/>
+        <w:pStyle w:val="BodyText"/>
         <w:numPr>
           <w:ilvl w:val="0"/>
           <w:numId w:val="6"/>
@@ -1328,7 +1310,7 @@
     </w:p>
     <w:p>
       <w:pPr>
-        <w:pStyle w:val="Corpotesto"/>
+        <w:pStyle w:val="BodyText"/>
         <w:numPr>
           <w:ilvl w:val="0"/>
           <w:numId w:val="6"/>
@@ -1365,7 +1347,7 @@
     </w:p>
     <w:p>
       <w:pPr>
-        <w:pStyle w:val="Corpotesto"/>
+        <w:pStyle w:val="BodyText"/>
         <w:numPr>
           <w:ilvl w:val="0"/>
           <w:numId w:val="6"/>
@@ -1437,7 +1419,7 @@
     </w:p>
     <w:p>
       <w:pPr>
-        <w:pStyle w:val="Corpotesto"/>
+        <w:pStyle w:val="BodyText"/>
         <w:numPr>
           <w:ilvl w:val="0"/>
           <w:numId w:val="6"/>
@@ -1509,7 +1491,7 @@
     </w:p>
     <w:p>
       <w:pPr>
-        <w:pStyle w:val="Corpotesto"/>
+        <w:pStyle w:val="BodyText"/>
         <w:numPr>
           <w:ilvl w:val="0"/>
           <w:numId w:val="6"/>
@@ -1665,7 +1647,7 @@
     </w:p>
     <w:p>
       <w:pPr>
-        <w:pStyle w:val="Corpotesto"/>
+        <w:pStyle w:val="BodyText"/>
         <w:spacing w:after="0"/>
         <w:jc w:val="both"/>
         <w:rPr>
@@ -1677,7 +1659,7 @@
     </w:p>
     <w:p>
       <w:pPr>
-        <w:pStyle w:val="Titolo1"/>
+        <w:pStyle w:val="Heading1"/>
         <w:keepNext w:val="0"/>
         <w:keepLines w:val="0"/>
         <w:numPr>
@@ -1701,7 +1683,7 @@
     </w:p>
     <w:p>
       <w:pPr>
-        <w:pStyle w:val="Corpotesto"/>
+        <w:pStyle w:val="BodyText"/>
         <w:spacing w:after="0"/>
         <w:ind w:left="426"/>
         <w:jc w:val="both"/>
@@ -1720,7 +1702,7 @@
     </w:p>
     <w:p>
       <w:pPr>
-        <w:pStyle w:val="Titolo1"/>
+        <w:pStyle w:val="Heading1"/>
         <w:numPr>
           <w:ilvl w:val="0"/>
           <w:numId w:val="5"/>
@@ -1743,7 +1725,7 @@
     </w:p>
     <w:p>
       <w:pPr>
-        <w:pStyle w:val="Corpotesto"/>
+        <w:pStyle w:val="BodyText"/>
         <w:spacing w:after="0"/>
         <w:ind w:left="426"/>
         <w:rPr>
@@ -1775,7 +1757,7 @@
     </w:p>
     <w:p>
       <w:pPr>
-        <w:pStyle w:val="Titolo1"/>
+        <w:pStyle w:val="Heading1"/>
         <w:numPr>
           <w:ilvl w:val="0"/>
           <w:numId w:val="5"/>
@@ -1797,7 +1779,7 @@
     </w:p>
     <w:p>
       <w:pPr>
-        <w:pStyle w:val="Corpotesto"/>
+        <w:pStyle w:val="BodyText"/>
         <w:spacing w:after="0"/>
         <w:ind w:left="426"/>
         <w:rPr>
@@ -1808,7 +1790,7 @@
     </w:p>
     <w:p>
       <w:pPr>
-        <w:pStyle w:val="Titolo1"/>
+        <w:pStyle w:val="Heading1"/>
         <w:numPr>
           <w:ilvl w:val="0"/>
           <w:numId w:val="5"/>
@@ -1830,7 +1812,7 @@
     </w:p>
     <w:p>
       <w:pPr>
-        <w:pStyle w:val="Corpotesto"/>
+        <w:pStyle w:val="BodyText"/>
         <w:spacing w:after="0"/>
         <w:ind w:left="426"/>
         <w:rPr>
@@ -1863,7 +1845,7 @@
     </w:p>
     <w:p>
       <w:pPr>
-        <w:pStyle w:val="Corpotesto"/>
+        <w:pStyle w:val="BodyText"/>
         <w:spacing w:after="0"/>
         <w:ind w:left="426"/>
         <w:rPr>
@@ -1895,7 +1877,7 @@
     </w:p>
     <w:p>
       <w:pPr>
-        <w:pStyle w:val="Corpotesto"/>
+        <w:pStyle w:val="BodyText"/>
         <w:spacing w:after="0"/>
         <w:ind w:left="426"/>
         <w:rPr>
@@ -1908,23 +1890,7 @@
           <w:rFonts w:asciiTheme="minorHAnsi" w:hAnsiTheme="minorHAnsi" w:cstheme="minorHAnsi"/>
           <w:lang w:val="it-IT"/>
         </w:rPr>
-        <w:t xml:space="preserve">L’aspetto grafico del sito e la disposizione dei campi nel </w:t>
-      </w:r>
-      <w:proofErr w:type="spellStart"/>
-      <w:r>
-        <w:rPr>
-          <w:rFonts w:asciiTheme="minorHAnsi" w:hAnsiTheme="minorHAnsi" w:cstheme="minorHAnsi"/>
-          <w:lang w:val="it-IT"/>
-        </w:rPr>
-        <w:t>form</w:t>
-      </w:r>
-      <w:proofErr w:type="spellEnd"/>
-      <w:r>
-        <w:rPr>
-          <w:rFonts w:asciiTheme="minorHAnsi" w:hAnsiTheme="minorHAnsi" w:cstheme="minorHAnsi"/>
-          <w:lang w:val="it-IT"/>
-        </w:rPr>
-        <w:t>, nella pagina riassuntiva e nella pagina di rilettura è a discrezione degli sviluppatori.</w:t>
+        <w:t>L’aspetto grafico del sito e la disposizione dei campi nel form, nella pagina riassuntiva e nella pagina di rilettura è a discrezione degli sviluppatori.</w:t>
       </w:r>
       <w:r>
         <w:rPr>
@@ -1936,7 +1902,7 @@
     </w:p>
     <w:p>
       <w:pPr>
-        <w:pStyle w:val="Corpotesto"/>
+        <w:pStyle w:val="BodyText"/>
         <w:spacing w:after="0"/>
         <w:ind w:left="426"/>
         <w:rPr>
@@ -1954,7 +1920,7 @@
     </w:p>
     <w:p>
       <w:pPr>
-        <w:pStyle w:val="Corpotesto"/>
+        <w:pStyle w:val="BodyText"/>
         <w:numPr>
           <w:ilvl w:val="0"/>
           <w:numId w:val="9"/>
@@ -1970,28 +1936,12 @@
           <w:rFonts w:asciiTheme="minorHAnsi" w:hAnsiTheme="minorHAnsi" w:cstheme="minorHAnsi"/>
           <w:lang w:val="it-IT"/>
         </w:rPr>
-        <w:t xml:space="preserve">All’entrata del sito ci dovrà essere una pagina con un benvenuto ed un “tasto” “Registrati” che porta al </w:t>
-      </w:r>
-      <w:proofErr w:type="spellStart"/>
-      <w:r>
-        <w:rPr>
-          <w:rFonts w:asciiTheme="minorHAnsi" w:hAnsiTheme="minorHAnsi" w:cstheme="minorHAnsi"/>
-          <w:lang w:val="it-IT"/>
-        </w:rPr>
-        <w:t>form</w:t>
-      </w:r>
-      <w:proofErr w:type="spellEnd"/>
-      <w:r>
-        <w:rPr>
-          <w:rFonts w:asciiTheme="minorHAnsi" w:hAnsiTheme="minorHAnsi" w:cstheme="minorHAnsi"/>
-          <w:lang w:val="it-IT"/>
-        </w:rPr>
-        <w:t xml:space="preserve"> di registrazione.</w:t>
-      </w:r>
-    </w:p>
-    <w:p>
-      <w:pPr>
-        <w:pStyle w:val="Corpotesto"/>
+        <w:t>All’entrata del sito ci dovrà essere una pagina con un benvenuto ed un “tasto” “Registrati” che porta al form di registrazione.</w:t>
+      </w:r>
+    </w:p>
+    <w:p>
+      <w:pPr>
+        <w:pStyle w:val="BodyText"/>
         <w:numPr>
           <w:ilvl w:val="0"/>
           <w:numId w:val="9"/>
@@ -2007,28 +1957,12 @@
           <w:rFonts w:asciiTheme="minorHAnsi" w:hAnsiTheme="minorHAnsi" w:cstheme="minorHAnsi"/>
           <w:lang w:val="it-IT"/>
         </w:rPr>
-        <w:t xml:space="preserve">Nel </w:t>
-      </w:r>
-      <w:proofErr w:type="spellStart"/>
-      <w:r>
-        <w:rPr>
-          <w:rFonts w:asciiTheme="minorHAnsi" w:hAnsiTheme="minorHAnsi" w:cstheme="minorHAnsi"/>
-          <w:lang w:val="it-IT"/>
-        </w:rPr>
-        <w:t>form</w:t>
-      </w:r>
-      <w:proofErr w:type="spellEnd"/>
-      <w:r>
-        <w:rPr>
-          <w:rFonts w:asciiTheme="minorHAnsi" w:hAnsiTheme="minorHAnsi" w:cstheme="minorHAnsi"/>
-          <w:lang w:val="it-IT"/>
-        </w:rPr>
-        <w:t xml:space="preserve"> di registrazione ci saranno dei campi obbligatori contrassegnati con un asterisco e dei campi opzionali</w:t>
-      </w:r>
-    </w:p>
-    <w:p>
-      <w:pPr>
-        <w:pStyle w:val="Corpotesto"/>
+        <w:t>Nel form di registrazione ci saranno dei campi obbligatori contrassegnati con un asterisco e dei campi opzionali</w:t>
+      </w:r>
+    </w:p>
+    <w:p>
+      <w:pPr>
+        <w:pStyle w:val="BodyText"/>
         <w:numPr>
           <w:ilvl w:val="0"/>
           <w:numId w:val="9"/>
@@ -2044,15 +1978,7 @@
           <w:rFonts w:asciiTheme="minorHAnsi" w:hAnsiTheme="minorHAnsi" w:cstheme="minorHAnsi"/>
           <w:lang w:val="it-IT"/>
         </w:rPr>
-        <w:t xml:space="preserve">Alla fine del </w:t>
-      </w:r>
-      <w:proofErr w:type="spellStart"/>
-      <w:r>
-        <w:rPr>
-          <w:rFonts w:asciiTheme="minorHAnsi" w:hAnsiTheme="minorHAnsi" w:cstheme="minorHAnsi"/>
-          <w:lang w:val="it-IT"/>
-        </w:rPr>
-        <w:t>f</w:t>
+        <w:t>Alla fine del f</w:t>
       </w:r>
       <w:r>
         <w:rPr>
@@ -2073,15 +1999,7 @@
           <w:rFonts w:asciiTheme="minorHAnsi" w:hAnsiTheme="minorHAnsi" w:cstheme="minorHAnsi"/>
           <w:lang w:val="it-IT"/>
         </w:rPr>
-        <w:t>m</w:t>
-      </w:r>
-      <w:proofErr w:type="spellEnd"/>
-      <w:r>
-        <w:rPr>
-          <w:rFonts w:asciiTheme="minorHAnsi" w:hAnsiTheme="minorHAnsi" w:cstheme="minorHAnsi"/>
-          <w:lang w:val="it-IT"/>
-        </w:rPr>
-        <w:t xml:space="preserve"> ci saranno due “Tasti”, “</w:t>
+        <w:t>m ci saranno due “Tasti”, “</w:t>
       </w:r>
       <w:r>
         <w:rPr>
@@ -2100,7 +2018,7 @@
     </w:p>
     <w:p>
       <w:pPr>
-        <w:pStyle w:val="Corpotesto"/>
+        <w:pStyle w:val="BodyText"/>
         <w:numPr>
           <w:ilvl w:val="0"/>
           <w:numId w:val="9"/>
@@ -2123,17 +2041,8 @@
           <w:rFonts w:asciiTheme="minorHAnsi" w:hAnsiTheme="minorHAnsi" w:cstheme="minorHAnsi"/>
           <w:lang w:val="it-IT"/>
         </w:rPr>
-        <w:t xml:space="preserve">i </w:t>
-      </w:r>
-      <w:proofErr w:type="spellStart"/>
-      <w:r>
-        <w:rPr>
-          <w:rFonts w:asciiTheme="minorHAnsi" w:hAnsiTheme="minorHAnsi" w:cstheme="minorHAnsi"/>
-          <w:lang w:val="it-IT"/>
-        </w:rPr>
-        <w:t>files</w:t>
-      </w:r>
-      <w:proofErr w:type="spellEnd"/>
+        <w:t>i files</w:t>
+      </w:r>
       <w:r>
         <w:rPr>
           <w:rFonts w:asciiTheme="minorHAnsi" w:hAnsiTheme="minorHAnsi" w:cstheme="minorHAnsi"/>
@@ -2151,7 +2060,7 @@
     </w:p>
     <w:p>
       <w:pPr>
-        <w:pStyle w:val="Corpotesto"/>
+        <w:pStyle w:val="BodyText"/>
         <w:numPr>
           <w:ilvl w:val="0"/>
           <w:numId w:val="9"/>
@@ -2186,7 +2095,7 @@
     </w:p>
     <w:p>
       <w:pPr>
-        <w:pStyle w:val="Corpotesto"/>
+        <w:pStyle w:val="BodyText"/>
         <w:numPr>
           <w:ilvl w:val="0"/>
           <w:numId w:val="9"/>
@@ -2202,28 +2111,12 @@
           <w:rFonts w:asciiTheme="minorHAnsi" w:hAnsiTheme="minorHAnsi" w:cstheme="minorHAnsi"/>
           <w:lang w:val="it-IT"/>
         </w:rPr>
-        <w:t xml:space="preserve">Ci saranno due </w:t>
-      </w:r>
-      <w:proofErr w:type="spellStart"/>
-      <w:r>
-        <w:rPr>
-          <w:rFonts w:asciiTheme="minorHAnsi" w:hAnsiTheme="minorHAnsi" w:cstheme="minorHAnsi"/>
-          <w:lang w:val="it-IT"/>
-        </w:rPr>
-        <w:t>files</w:t>
-      </w:r>
-      <w:proofErr w:type="spellEnd"/>
-      <w:r>
-        <w:rPr>
-          <w:rFonts w:asciiTheme="minorHAnsi" w:hAnsiTheme="minorHAnsi" w:cstheme="minorHAnsi"/>
-          <w:lang w:val="it-IT"/>
-        </w:rPr>
-        <w:t>, uno con tutte le registrazioni che si chiamerà “Registrazioni_tutte.csv” e l’altro con le registrazioni del giorno corrente “Registrazione_aaaa-mm-gg.csv”</w:t>
-      </w:r>
-    </w:p>
-    <w:p>
-      <w:pPr>
-        <w:pStyle w:val="Corpotesto"/>
+        <w:t>Ci saranno due files, uno con tutte le registrazioni che si chiamerà “Registrazioni_tutte.csv” e l’altro con le registrazioni del giorno corrente “Registrazione_aaaa-mm-gg.csv”</w:t>
+      </w:r>
+    </w:p>
+    <w:p>
+      <w:pPr>
+        <w:pStyle w:val="BodyText"/>
         <w:numPr>
           <w:ilvl w:val="0"/>
           <w:numId w:val="9"/>
@@ -2248,21 +2141,12 @@
         </w:rPr>
         <w:t xml:space="preserve">due </w:t>
       </w:r>
-      <w:proofErr w:type="spellStart"/>
-      <w:r>
-        <w:rPr>
-          <w:rFonts w:asciiTheme="minorHAnsi" w:hAnsiTheme="minorHAnsi" w:cstheme="minorHAnsi"/>
-          <w:lang w:val="it-IT"/>
-        </w:rPr>
-        <w:t>files</w:t>
-      </w:r>
-      <w:proofErr w:type="spellEnd"/>
-      <w:r>
-        <w:rPr>
-          <w:rFonts w:asciiTheme="minorHAnsi" w:hAnsiTheme="minorHAnsi" w:cstheme="minorHAnsi"/>
-          <w:lang w:val="it-IT"/>
-        </w:rPr>
-        <w:t xml:space="preserve"> CSV</w:t>
+      <w:r>
+        <w:rPr>
+          <w:rFonts w:asciiTheme="minorHAnsi" w:hAnsiTheme="minorHAnsi" w:cstheme="minorHAnsi"/>
+          <w:lang w:val="it-IT"/>
+        </w:rPr>
+        <w:t>files CSV</w:t>
       </w:r>
       <w:r>
         <w:rPr>
@@ -2288,7 +2172,7 @@
     </w:p>
     <w:p>
       <w:pPr>
-        <w:pStyle w:val="Corpotesto"/>
+        <w:pStyle w:val="BodyText"/>
         <w:numPr>
           <w:ilvl w:val="0"/>
           <w:numId w:val="9"/>
@@ -2318,15 +2202,7 @@
           <w:rFonts w:asciiTheme="minorHAnsi" w:hAnsiTheme="minorHAnsi" w:cstheme="minorHAnsi"/>
           <w:lang w:val="it-IT"/>
         </w:rPr>
-        <w:t>(a scelta, lato client o lato server</w:t>
-      </w:r>
-      <w:proofErr w:type="gramStart"/>
-      <w:r>
-        <w:rPr>
-          <w:rFonts w:asciiTheme="minorHAnsi" w:hAnsiTheme="minorHAnsi" w:cstheme="minorHAnsi"/>
-          <w:lang w:val="it-IT"/>
-        </w:rPr>
-        <w:t>).</w:t>
+        <w:t>(a scelta, lato client o lato server).</w:t>
       </w:r>
       <w:r>
         <w:rPr>
@@ -2334,15 +2210,7 @@
           <w:lang w:val="it-IT"/>
         </w:rPr>
         <w:br/>
-        <w:t>La</w:t>
-      </w:r>
-      <w:proofErr w:type="gramEnd"/>
-      <w:r>
-        <w:rPr>
-          <w:rFonts w:asciiTheme="minorHAnsi" w:hAnsiTheme="minorHAnsi" w:cstheme="minorHAnsi"/>
-          <w:lang w:val="it-IT"/>
-        </w:rPr>
-        <w:t xml:space="preserve"> validazione </w:t>
+        <w:t xml:space="preserve">La validazione </w:t>
       </w:r>
       <w:r>
         <w:rPr>
@@ -2361,7 +2229,7 @@
     </w:p>
     <w:p>
       <w:pPr>
-        <w:pStyle w:val="Corpotesto"/>
+        <w:pStyle w:val="BodyText"/>
         <w:numPr>
           <w:ilvl w:val="0"/>
           <w:numId w:val="9"/>
@@ -2377,21 +2245,7 @@
           <w:rFonts w:asciiTheme="minorHAnsi" w:hAnsiTheme="minorHAnsi" w:cstheme="minorHAnsi"/>
           <w:lang w:val="it-IT"/>
         </w:rPr>
-        <w:t>Alla fine della registrazione dovrà essere presentata una pagina con la medesima disposizione dei campi del formulario di immissione con i dati letti dal file “</w:t>
-      </w:r>
-      <w:r>
-        <w:rPr>
-          <w:rFonts w:asciiTheme="minorHAnsi" w:hAnsiTheme="minorHAnsi" w:cstheme="minorHAnsi"/>
-          <w:lang w:val="it-IT"/>
-        </w:rPr>
-        <w:t>Registrazione_aaaa-mm-gg.csv</w:t>
-      </w:r>
-      <w:r>
-        <w:rPr>
-          <w:rFonts w:asciiTheme="minorHAnsi" w:hAnsiTheme="minorHAnsi" w:cstheme="minorHAnsi"/>
-          <w:lang w:val="it-IT"/>
-        </w:rPr>
-        <w:t>”</w:t>
+        <w:t>Alla fine della registrazione dovrà essere presentata una pagina con la medesima disposizione dei campi del formulario di immissione con i dati letti dal file “Registrazione_aaaa-mm-gg.csv”</w:t>
       </w:r>
       <w:r>
         <w:rPr>
@@ -2403,7 +2257,7 @@
     </w:p>
     <w:p>
       <w:pPr>
-        <w:pStyle w:val="Corpotesto"/>
+        <w:pStyle w:val="BodyText"/>
         <w:numPr>
           <w:ilvl w:val="0"/>
           <w:numId w:val="9"/>
@@ -2419,28 +2273,12 @@
           <w:rFonts w:asciiTheme="minorHAnsi" w:hAnsiTheme="minorHAnsi" w:cstheme="minorHAnsi"/>
           <w:lang w:val="it-IT"/>
         </w:rPr>
-        <w:t xml:space="preserve">Durante la compilazione del </w:t>
-      </w:r>
-      <w:proofErr w:type="spellStart"/>
-      <w:r>
-        <w:rPr>
-          <w:rFonts w:asciiTheme="minorHAnsi" w:hAnsiTheme="minorHAnsi" w:cstheme="minorHAnsi"/>
-          <w:lang w:val="it-IT"/>
-        </w:rPr>
-        <w:t>form</w:t>
-      </w:r>
-      <w:proofErr w:type="spellEnd"/>
-      <w:r>
-        <w:rPr>
-          <w:rFonts w:asciiTheme="minorHAnsi" w:hAnsiTheme="minorHAnsi" w:cstheme="minorHAnsi"/>
-          <w:lang w:val="it-IT"/>
-        </w:rPr>
-        <w:t>, ci deve essere un meccanismo che non permetta di andare avanti se tutti i campi obbligatori non sono stati compilati o se una o più validazioni non sono andate a buon fine.</w:t>
-      </w:r>
-    </w:p>
-    <w:p>
-      <w:pPr>
-        <w:pStyle w:val="Corpotesto"/>
+        <w:t>Durante la compilazione del form, ci deve essere un meccanismo che non permetta di andare avanti se tutti i campi obbligatori non sono stati compilati o se una o più validazioni non sono andate a buon fine.</w:t>
+      </w:r>
+    </w:p>
+    <w:p>
+      <w:pPr>
+        <w:pStyle w:val="BodyText"/>
         <w:spacing w:after="0"/>
         <w:ind w:left="1146"/>
         <w:rPr>
@@ -2466,7 +2304,7 @@
     </w:p>
     <w:p>
       <w:pPr>
-        <w:pStyle w:val="Corpotesto"/>
+        <w:pStyle w:val="BodyText"/>
         <w:spacing w:after="0"/>
         <w:ind w:left="786"/>
         <w:rPr>
@@ -2485,7 +2323,7 @@
     </w:p>
     <w:p>
       <w:pPr>
-        <w:pStyle w:val="Corpotesto"/>
+        <w:pStyle w:val="BodyText"/>
         <w:numPr>
           <w:ilvl w:val="0"/>
           <w:numId w:val="10"/>
@@ -2528,7 +2366,7 @@
     </w:p>
     <w:p>
       <w:pPr>
-        <w:pStyle w:val="Corpotesto"/>
+        <w:pStyle w:val="BodyText"/>
         <w:numPr>
           <w:ilvl w:val="0"/>
           <w:numId w:val="10"/>
@@ -2571,7 +2409,7 @@
     </w:p>
     <w:p>
       <w:pPr>
-        <w:pStyle w:val="Corpotesto"/>
+        <w:pStyle w:val="BodyText"/>
         <w:numPr>
           <w:ilvl w:val="0"/>
           <w:numId w:val="10"/>
@@ -2614,7 +2452,7 @@
     </w:p>
     <w:p>
       <w:pPr>
-        <w:pStyle w:val="Corpotesto"/>
+        <w:pStyle w:val="BodyText"/>
         <w:numPr>
           <w:ilvl w:val="0"/>
           <w:numId w:val="10"/>
@@ -2657,7 +2495,7 @@
     </w:p>
     <w:p>
       <w:pPr>
-        <w:pStyle w:val="Corpotesto"/>
+        <w:pStyle w:val="BodyText"/>
         <w:numPr>
           <w:ilvl w:val="0"/>
           <w:numId w:val="10"/>
@@ -2707,7 +2545,7 @@
     </w:p>
     <w:p>
       <w:pPr>
-        <w:pStyle w:val="Corpotesto"/>
+        <w:pStyle w:val="BodyText"/>
         <w:numPr>
           <w:ilvl w:val="0"/>
           <w:numId w:val="10"/>
@@ -2718,7 +2556,6 @@
           <w:lang w:val="it-IT"/>
         </w:rPr>
       </w:pPr>
-      <w:proofErr w:type="spellStart"/>
       <w:r>
         <w:rPr>
           <w:rFonts w:asciiTheme="minorHAnsi" w:hAnsiTheme="minorHAnsi" w:cstheme="minorHAnsi"/>
@@ -2726,7 +2563,6 @@
         </w:rPr>
         <w:t>Nap</w:t>
       </w:r>
-      <w:proofErr w:type="spellEnd"/>
       <w:r>
         <w:rPr>
           <w:rFonts w:asciiTheme="minorHAnsi" w:hAnsiTheme="minorHAnsi" w:cstheme="minorHAnsi"/>
@@ -2766,7 +2602,7 @@
     </w:p>
     <w:p>
       <w:pPr>
-        <w:pStyle w:val="Corpotesto"/>
+        <w:pStyle w:val="BodyText"/>
         <w:numPr>
           <w:ilvl w:val="0"/>
           <w:numId w:val="10"/>
@@ -2809,7 +2645,7 @@
     </w:p>
     <w:p>
       <w:pPr>
-        <w:pStyle w:val="Corpotesto"/>
+        <w:pStyle w:val="BodyText"/>
         <w:numPr>
           <w:ilvl w:val="0"/>
           <w:numId w:val="10"/>
@@ -2848,26 +2684,17 @@
         </w:rPr>
         <w:tab/>
       </w:r>
-      <w:proofErr w:type="gramStart"/>
-      <w:r>
-        <w:rPr>
-          <w:rFonts w:asciiTheme="minorHAnsi" w:hAnsiTheme="minorHAnsi" w:cstheme="minorHAnsi"/>
-          <w:lang w:val="it-IT"/>
-        </w:rPr>
-        <w:t>testo ,</w:t>
-      </w:r>
-      <w:proofErr w:type="gramEnd"/>
-      <w:r>
-        <w:rPr>
-          <w:rFonts w:asciiTheme="minorHAnsi" w:hAnsiTheme="minorHAnsi" w:cstheme="minorHAnsi"/>
-          <w:lang w:val="it-IT"/>
-        </w:rPr>
-        <w:t xml:space="preserve"> (controllo formato e-mail </w:t>
+      <w:r>
+        <w:rPr>
+          <w:rFonts w:asciiTheme="minorHAnsi" w:hAnsiTheme="minorHAnsi" w:cstheme="minorHAnsi"/>
+          <w:lang w:val="it-IT"/>
+        </w:rPr>
+        <w:t xml:space="preserve">testo , (controllo formato e-mail </w:t>
       </w:r>
       <w:hyperlink r:id="rId8" w:history="1">
         <w:r>
           <w:rPr>
-            <w:rStyle w:val="Collegamentoipertestuale"/>
+            <w:rStyle w:val="Hyperlink"/>
             <w:rFonts w:asciiTheme="minorHAnsi" w:hAnsiTheme="minorHAnsi" w:cstheme="minorHAnsi"/>
             <w:lang w:val="it-IT"/>
           </w:rPr>
@@ -2884,7 +2711,7 @@
     </w:p>
     <w:p>
       <w:pPr>
-        <w:pStyle w:val="Corpotesto"/>
+        <w:pStyle w:val="BodyText"/>
         <w:numPr>
           <w:ilvl w:val="0"/>
           <w:numId w:val="10"/>
@@ -2928,7 +2755,7 @@
     </w:p>
     <w:p>
       <w:pPr>
-        <w:pStyle w:val="Corpotesto"/>
+        <w:pStyle w:val="BodyText"/>
         <w:numPr>
           <w:ilvl w:val="0"/>
           <w:numId w:val="10"/>
@@ -2971,7 +2798,7 @@
     </w:p>
     <w:p>
       <w:pPr>
-        <w:pStyle w:val="Corpotesto"/>
+        <w:pStyle w:val="BodyText"/>
         <w:numPr>
           <w:ilvl w:val="0"/>
           <w:numId w:val="10"/>
@@ -3007,7 +2834,7 @@
     </w:p>
     <w:p>
       <w:pPr>
-        <w:pStyle w:val="Corpotesto"/>
+        <w:pStyle w:val="BodyText"/>
         <w:spacing w:after="0"/>
         <w:rPr>
           <w:rFonts w:asciiTheme="minorHAnsi" w:hAnsiTheme="minorHAnsi" w:cstheme="minorHAnsi"/>
@@ -3017,7 +2844,7 @@
     </w:p>
     <w:p>
       <w:pPr>
-        <w:pStyle w:val="Corpotesto"/>
+        <w:pStyle w:val="BodyText"/>
         <w:spacing w:after="0"/>
         <w:rPr>
           <w:rFonts w:asciiTheme="minorHAnsi" w:hAnsiTheme="minorHAnsi" w:cstheme="minorHAnsi"/>
@@ -3048,7 +2875,7 @@
     </w:p>
     <w:p>
       <w:pPr>
-        <w:pStyle w:val="Titolo1"/>
+        <w:pStyle w:val="Heading1"/>
         <w:numPr>
           <w:ilvl w:val="0"/>
           <w:numId w:val="5"/>
@@ -3070,7 +2897,7 @@
     </w:p>
     <w:p>
       <w:pPr>
-        <w:pStyle w:val="NormaleWeb"/>
+        <w:pStyle w:val="NormalWeb"/>
         <w:spacing w:after="0"/>
         <w:ind w:left="454"/>
         <w:rPr>
@@ -3286,32 +3113,12 @@
           <w:iCs/>
           <w:lang w:val="it-IT"/>
         </w:rPr>
-        <w:t xml:space="preserve">Alla fine, il sito funzionante con i </w:t>
-      </w:r>
-      <w:proofErr w:type="spellStart"/>
-      <w:r>
-        <w:rPr>
-          <w:rFonts w:asciiTheme="minorHAnsi" w:hAnsiTheme="minorHAnsi" w:cstheme="minorHAnsi"/>
-          <w:i/>
-          <w:iCs/>
-          <w:lang w:val="it-IT"/>
-        </w:rPr>
-        <w:t>files</w:t>
-      </w:r>
-      <w:proofErr w:type="spellEnd"/>
-      <w:r>
-        <w:rPr>
-          <w:rFonts w:asciiTheme="minorHAnsi" w:hAnsiTheme="minorHAnsi" w:cstheme="minorHAnsi"/>
-          <w:i/>
-          <w:iCs/>
-          <w:lang w:val="it-IT"/>
-        </w:rPr>
-        <w:t xml:space="preserve"> CSV contenenti almeno 20 registrazioni avvenute su almeno in tre giorni diversi.</w:t>
-      </w:r>
-    </w:p>
-    <w:p>
-      <w:pPr>
-        <w:pStyle w:val="Titolo1"/>
+        <w:t>Alla fine, il sito funzionante con i files CSV contenenti almeno 20 registrazioni avvenute su almeno in tre giorni diversi.</w:t>
+      </w:r>
+    </w:p>
+    <w:p>
+      <w:pPr>
+        <w:pStyle w:val="Heading1"/>
         <w:numPr>
           <w:ilvl w:val="0"/>
           <w:numId w:val="5"/>
@@ -3339,7 +3146,7 @@
     </w:p>
     <w:p>
       <w:pPr>
-        <w:pStyle w:val="NormaleWeb"/>
+        <w:pStyle w:val="NormalWeb"/>
         <w:spacing w:after="0"/>
         <w:ind w:left="454"/>
         <w:rPr>
@@ -3349,8 +3156,8 @@
           <w:lang w:val="it-IT"/>
         </w:rPr>
       </w:pPr>
-      <w:bookmarkStart w:id="5" w:name="OLE_LINK14"/>
-      <w:bookmarkStart w:id="6" w:name="OLE_LINK15"/>
+      <w:bookmarkStart w:id="4" w:name="OLE_LINK14"/>
+      <w:bookmarkStart w:id="5" w:name="OLE_LINK15"/>
       <w:r>
         <w:rPr>
           <w:rFonts w:asciiTheme="minorHAnsi" w:hAnsiTheme="minorHAnsi" w:cstheme="minorHAnsi"/>
@@ -3433,11 +3240,11 @@
         <w:t>...).</w:t>
       </w:r>
     </w:p>
+    <w:bookmarkEnd w:id="4"/>
     <w:bookmarkEnd w:id="5"/>
-    <w:bookmarkEnd w:id="6"/>
-    <w:p>
-      <w:pPr>
-        <w:pStyle w:val="NormaleWeb"/>
+    <w:p>
+      <w:pPr>
+        <w:pStyle w:val="NormalWeb"/>
         <w:spacing w:after="0"/>
         <w:ind w:left="454"/>
         <w:rPr>
@@ -3646,7 +3453,7 @@
     </w:p>
     <w:p>
       <w:pPr>
-        <w:pStyle w:val="Titolo1"/>
+        <w:pStyle w:val="Heading1"/>
         <w:numPr>
           <w:ilvl w:val="0"/>
           <w:numId w:val="5"/>
@@ -3674,7 +3481,7 @@
     </w:p>
     <w:tbl>
       <w:tblPr>
-        <w:tblStyle w:val="Grigliatabella"/>
+        <w:tblStyle w:val="TableGrid"/>
         <w:tblW w:w="0" w:type="auto"/>
         <w:tblBorders>
           <w:top w:val="single" w:sz="8" w:space="0" w:color="auto"/>
@@ -3714,8 +3521,8 @@
                 <w:lang w:val="it-IT"/>
               </w:rPr>
             </w:pPr>
-            <w:bookmarkStart w:id="7" w:name="OLE_LINK53"/>
-            <w:bookmarkStart w:id="8" w:name="OLE_LINK54"/>
+            <w:bookmarkStart w:id="6" w:name="OLE_LINK53"/>
+            <w:bookmarkStart w:id="7" w:name="OLE_LINK54"/>
           </w:p>
         </w:tc>
         <w:tc>
@@ -3935,197 +3742,18 @@
           </w:p>
         </w:tc>
       </w:tr>
-      <w:tr>
-        <w:tc>
-          <w:tcPr>
-            <w:tcW w:w="2438" w:type="dxa"/>
-            <w:tcBorders>
-              <w:top w:val="nil"/>
-              <w:left w:val="nil"/>
-              <w:bottom w:val="nil"/>
-              <w:right w:val="nil"/>
-            </w:tcBorders>
-          </w:tcPr>
-          <w:p>
-            <w:pPr>
-              <w:jc w:val="both"/>
-              <w:rPr>
-                <w:sz w:val="16"/>
-                <w:lang w:val="it-IT"/>
-              </w:rPr>
-            </w:pPr>
-          </w:p>
-          <w:p>
-            <w:pPr>
-              <w:jc w:val="both"/>
-              <w:rPr>
-                <w:sz w:val="16"/>
-                <w:lang w:val="it-IT"/>
-              </w:rPr>
-            </w:pPr>
-          </w:p>
-        </w:tc>
-        <w:tc>
-          <w:tcPr>
-            <w:tcW w:w="907" w:type="dxa"/>
-            <w:tcBorders>
-              <w:top w:val="nil"/>
-              <w:left w:val="nil"/>
-              <w:bottom w:val="nil"/>
-              <w:right w:val="nil"/>
-            </w:tcBorders>
-          </w:tcPr>
-          <w:p>
-            <w:pPr>
-              <w:jc w:val="both"/>
-              <w:rPr>
-                <w:sz w:val="16"/>
-                <w:lang w:val="it-IT"/>
-              </w:rPr>
-            </w:pPr>
-          </w:p>
-        </w:tc>
-        <w:tc>
-          <w:tcPr>
-            <w:tcW w:w="2438" w:type="dxa"/>
-            <w:tcBorders>
-              <w:top w:val="nil"/>
-              <w:left w:val="nil"/>
-              <w:right w:val="nil"/>
-            </w:tcBorders>
-          </w:tcPr>
-          <w:p>
-            <w:pPr>
-              <w:jc w:val="both"/>
-              <w:rPr>
-                <w:sz w:val="16"/>
-                <w:lang w:val="it-IT"/>
-              </w:rPr>
-            </w:pPr>
-          </w:p>
-          <w:p>
-            <w:pPr>
-              <w:jc w:val="both"/>
-              <w:rPr>
-                <w:sz w:val="16"/>
-                <w:lang w:val="it-IT"/>
-              </w:rPr>
-            </w:pPr>
-          </w:p>
-          <w:p>
-            <w:pPr>
-              <w:jc w:val="both"/>
-              <w:rPr>
-                <w:sz w:val="16"/>
-                <w:lang w:val="it-IT"/>
-              </w:rPr>
-            </w:pPr>
-          </w:p>
-          <w:p>
-            <w:pPr>
-              <w:jc w:val="both"/>
-              <w:rPr>
-                <w:sz w:val="16"/>
-                <w:lang w:val="it-IT"/>
-              </w:rPr>
-            </w:pPr>
-          </w:p>
-          <w:p>
-            <w:pPr>
-              <w:jc w:val="both"/>
-              <w:rPr>
-                <w:sz w:val="16"/>
-                <w:lang w:val="it-IT"/>
-              </w:rPr>
-            </w:pPr>
-          </w:p>
-        </w:tc>
-        <w:tc>
-          <w:tcPr>
-            <w:tcW w:w="907" w:type="dxa"/>
-            <w:tcBorders>
-              <w:top w:val="nil"/>
-              <w:left w:val="nil"/>
-              <w:bottom w:val="nil"/>
-              <w:right w:val="nil"/>
-            </w:tcBorders>
-          </w:tcPr>
-          <w:p>
-            <w:pPr>
-              <w:jc w:val="both"/>
-              <w:rPr>
-                <w:sz w:val="16"/>
-                <w:lang w:val="it-IT"/>
-              </w:rPr>
-            </w:pPr>
-          </w:p>
-        </w:tc>
-        <w:tc>
-          <w:tcPr>
-            <w:tcW w:w="2438" w:type="dxa"/>
-            <w:tcBorders>
-              <w:top w:val="nil"/>
-              <w:left w:val="nil"/>
-              <w:right w:val="nil"/>
-            </w:tcBorders>
-          </w:tcPr>
-          <w:p>
-            <w:pPr>
-              <w:jc w:val="both"/>
-              <w:rPr>
-                <w:sz w:val="16"/>
-                <w:lang w:val="it-IT"/>
-              </w:rPr>
-            </w:pPr>
-          </w:p>
-          <w:p>
-            <w:pPr>
-              <w:jc w:val="both"/>
-              <w:rPr>
-                <w:sz w:val="16"/>
-                <w:lang w:val="it-IT"/>
-              </w:rPr>
-            </w:pPr>
-          </w:p>
-          <w:p>
-            <w:pPr>
-              <w:jc w:val="both"/>
-              <w:rPr>
-                <w:sz w:val="16"/>
-                <w:lang w:val="it-IT"/>
-              </w:rPr>
-            </w:pPr>
-          </w:p>
-          <w:p>
-            <w:pPr>
-              <w:jc w:val="both"/>
-              <w:rPr>
-                <w:sz w:val="16"/>
-                <w:lang w:val="it-IT"/>
-              </w:rPr>
-            </w:pPr>
-          </w:p>
-          <w:p>
-            <w:pPr>
-              <w:jc w:val="both"/>
-              <w:rPr>
-                <w:sz w:val="16"/>
-                <w:lang w:val="it-IT"/>
-              </w:rPr>
-            </w:pPr>
-          </w:p>
-        </w:tc>
-      </w:tr>
+    </w:tbl>
+    <w:p>
+      <w:pPr>
+        <w:jc w:val="both"/>
+        <w:rPr>
+          <w:lang w:val="it-IT"/>
+        </w:rPr>
+      </w:pPr>
+      <w:bookmarkStart w:id="8" w:name="_GoBack"/>
+      <w:bookmarkEnd w:id="6"/>
       <w:bookmarkEnd w:id="7"/>
       <w:bookmarkEnd w:id="8"/>
-    </w:tbl>
-    <w:p>
-      <w:pPr>
-        <w:jc w:val="both"/>
-        <w:rPr>
-          <w:lang w:val="it-IT"/>
-        </w:rPr>
-      </w:pPr>
     </w:p>
     <w:sectPr>
       <w:headerReference w:type="default" r:id="rId9"/>
@@ -4140,7 +3768,7 @@
 </file>
 
 <file path=word/endnotes.xml><?xml version="1.0" encoding="utf-8"?>
-<w:endnotes xmlns:wpc="http://schemas.microsoft.com/office/word/2010/wordprocessingCanvas" xmlns:mc="http://schemas.openxmlformats.org/markup-compatibility/2006" xmlns:o="urn:schemas-microsoft-com:office:office" xmlns:r="http://schemas.openxmlformats.org/officeDocument/2006/relationships" xmlns:m="http://schemas.openxmlformats.org/officeDocument/2006/math" xmlns:v="urn:schemas-microsoft-com:vml" xmlns:wp14="http://schemas.microsoft.com/office/word/2010/wordprocessingDrawing" xmlns:wp="http://schemas.openxmlformats.org/drawingml/2006/wordprocessingDrawing" xmlns:w10="urn:schemas-microsoft-com:office:word" xmlns:w="http://schemas.openxmlformats.org/wordprocessingml/2006/main" xmlns:w14="http://schemas.microsoft.com/office/word/2010/wordml" xmlns:w15="http://schemas.microsoft.com/office/word/2012/wordml" xmlns:wpg="http://schemas.microsoft.com/office/word/2010/wordprocessingGroup" xmlns:wpi="http://schemas.microsoft.com/office/word/2010/wordprocessingInk" xmlns:wne="http://schemas.microsoft.com/office/word/2006/wordml" xmlns:wps="http://schemas.microsoft.com/office/word/2010/wordprocessingShape" mc:Ignorable="w14 w15 wp14">
+<w:endnotes xmlns:wpc="http://schemas.microsoft.com/office/word/2010/wordprocessingCanvas" xmlns:cx="http://schemas.microsoft.com/office/drawing/2014/chartex" xmlns:mc="http://schemas.openxmlformats.org/markup-compatibility/2006" xmlns:o="urn:schemas-microsoft-com:office:office" xmlns:r="http://schemas.openxmlformats.org/officeDocument/2006/relationships" xmlns:m="http://schemas.openxmlformats.org/officeDocument/2006/math" xmlns:v="urn:schemas-microsoft-com:vml" xmlns:wp14="http://schemas.microsoft.com/office/word/2010/wordprocessingDrawing" xmlns:wp="http://schemas.openxmlformats.org/drawingml/2006/wordprocessingDrawing" xmlns:w10="urn:schemas-microsoft-com:office:word" xmlns:w="http://schemas.openxmlformats.org/wordprocessingml/2006/main" xmlns:w14="http://schemas.microsoft.com/office/word/2010/wordml" xmlns:w15="http://schemas.microsoft.com/office/word/2012/wordml" xmlns:w16se="http://schemas.microsoft.com/office/word/2015/wordml/symex" xmlns:wpg="http://schemas.microsoft.com/office/word/2010/wordprocessingGroup" xmlns:wpi="http://schemas.microsoft.com/office/word/2010/wordprocessingInk" xmlns:wne="http://schemas.microsoft.com/office/word/2006/wordml" xmlns:wps="http://schemas.microsoft.com/office/word/2010/wordprocessingShape" mc:Ignorable="w14 w15 w16se wp14">
   <w:endnote w:type="separator" w:id="-1">
     <w:p>
       <w:pPr>
@@ -4165,7 +3793,7 @@
 </file>
 
 <file path=word/footer1.xml><?xml version="1.0" encoding="utf-8"?>
-<w:ftr xmlns:wpc="http://schemas.microsoft.com/office/word/2010/wordprocessingCanvas" xmlns:mc="http://schemas.openxmlformats.org/markup-compatibility/2006" xmlns:o="urn:schemas-microsoft-com:office:office" xmlns:r="http://schemas.openxmlformats.org/officeDocument/2006/relationships" xmlns:m="http://schemas.openxmlformats.org/officeDocument/2006/math" xmlns:v="urn:schemas-microsoft-com:vml" xmlns:wp14="http://schemas.microsoft.com/office/word/2010/wordprocessingDrawing" xmlns:wp="http://schemas.openxmlformats.org/drawingml/2006/wordprocessingDrawing" xmlns:w10="urn:schemas-microsoft-com:office:word" xmlns:w="http://schemas.openxmlformats.org/wordprocessingml/2006/main" xmlns:w14="http://schemas.microsoft.com/office/word/2010/wordml" xmlns:w15="http://schemas.microsoft.com/office/word/2012/wordml" xmlns:wpg="http://schemas.microsoft.com/office/word/2010/wordprocessingGroup" xmlns:wpi="http://schemas.microsoft.com/office/word/2010/wordprocessingInk" xmlns:wne="http://schemas.microsoft.com/office/word/2006/wordml" xmlns:wps="http://schemas.microsoft.com/office/word/2010/wordprocessingShape" mc:Ignorable="w14 w15 wp14">
+<w:ftr xmlns:wpc="http://schemas.microsoft.com/office/word/2010/wordprocessingCanvas" xmlns:cx="http://schemas.microsoft.com/office/drawing/2014/chartex" xmlns:mc="http://schemas.openxmlformats.org/markup-compatibility/2006" xmlns:o="urn:schemas-microsoft-com:office:office" xmlns:r="http://schemas.openxmlformats.org/officeDocument/2006/relationships" xmlns:m="http://schemas.openxmlformats.org/officeDocument/2006/math" xmlns:v="urn:schemas-microsoft-com:vml" xmlns:wp14="http://schemas.microsoft.com/office/word/2010/wordprocessingDrawing" xmlns:wp="http://schemas.openxmlformats.org/drawingml/2006/wordprocessingDrawing" xmlns:w10="urn:schemas-microsoft-com:office:word" xmlns:w="http://schemas.openxmlformats.org/wordprocessingml/2006/main" xmlns:w14="http://schemas.microsoft.com/office/word/2010/wordml" xmlns:w15="http://schemas.microsoft.com/office/word/2012/wordml" xmlns:w16se="http://schemas.microsoft.com/office/word/2015/wordml/symex" xmlns:wpg="http://schemas.microsoft.com/office/word/2010/wordprocessingGroup" xmlns:wpi="http://schemas.microsoft.com/office/word/2010/wordprocessingInk" xmlns:wne="http://schemas.microsoft.com/office/word/2006/wordml" xmlns:wps="http://schemas.microsoft.com/office/word/2010/wordprocessingShape" mc:Ignorable="w14 w15 w16se wp14">
   <w:sdt>
     <w:sdtPr>
       <w:id w:val="1280682648"/>
@@ -4195,7 +3823,7 @@
         <w:sdtContent>
           <w:p>
             <w:pPr>
-              <w:pStyle w:val="Pidipagina"/>
+              <w:pStyle w:val="Footer"/>
               <w:rPr>
                 <w:bCs/>
                 <w:sz w:val="20"/>
@@ -4228,7 +3856,7 @@
                 <w:noProof/>
                 <w:sz w:val="20"/>
               </w:rPr>
-              <w:t>2</w:t>
+              <w:t>3</w:t>
             </w:r>
             <w:r>
               <w:rPr>
@@ -4278,7 +3906,7 @@
                 <w:noProof/>
                 <w:sz w:val="20"/>
               </w:rPr>
-              <w:t>4</w:t>
+              <w:t>3</w:t>
             </w:r>
             <w:r>
               <w:rPr>
@@ -4334,7 +3962,7 @@
           </w:p>
           <w:p>
             <w:pPr>
-              <w:pStyle w:val="Pidipagina"/>
+              <w:pStyle w:val="Footer"/>
             </w:pPr>
             <w:r>
               <w:tab/>
@@ -4374,7 +4002,7 @@
 </file>
 
 <file path=word/footnotes.xml><?xml version="1.0" encoding="utf-8"?>
-<w:footnotes xmlns:wpc="http://schemas.microsoft.com/office/word/2010/wordprocessingCanvas" xmlns:mc="http://schemas.openxmlformats.org/markup-compatibility/2006" xmlns:o="urn:schemas-microsoft-com:office:office" xmlns:r="http://schemas.openxmlformats.org/officeDocument/2006/relationships" xmlns:m="http://schemas.openxmlformats.org/officeDocument/2006/math" xmlns:v="urn:schemas-microsoft-com:vml" xmlns:wp14="http://schemas.microsoft.com/office/word/2010/wordprocessingDrawing" xmlns:wp="http://schemas.openxmlformats.org/drawingml/2006/wordprocessingDrawing" xmlns:w10="urn:schemas-microsoft-com:office:word" xmlns:w="http://schemas.openxmlformats.org/wordprocessingml/2006/main" xmlns:w14="http://schemas.microsoft.com/office/word/2010/wordml" xmlns:w15="http://schemas.microsoft.com/office/word/2012/wordml" xmlns:wpg="http://schemas.microsoft.com/office/word/2010/wordprocessingGroup" xmlns:wpi="http://schemas.microsoft.com/office/word/2010/wordprocessingInk" xmlns:wne="http://schemas.microsoft.com/office/word/2006/wordml" xmlns:wps="http://schemas.microsoft.com/office/word/2010/wordprocessingShape" mc:Ignorable="w14 w15 wp14">
+<w:footnotes xmlns:wpc="http://schemas.microsoft.com/office/word/2010/wordprocessingCanvas" xmlns:cx="http://schemas.microsoft.com/office/drawing/2014/chartex" xmlns:mc="http://schemas.openxmlformats.org/markup-compatibility/2006" xmlns:o="urn:schemas-microsoft-com:office:office" xmlns:r="http://schemas.openxmlformats.org/officeDocument/2006/relationships" xmlns:m="http://schemas.openxmlformats.org/officeDocument/2006/math" xmlns:v="urn:schemas-microsoft-com:vml" xmlns:wp14="http://schemas.microsoft.com/office/word/2010/wordprocessingDrawing" xmlns:wp="http://schemas.openxmlformats.org/drawingml/2006/wordprocessingDrawing" xmlns:w10="urn:schemas-microsoft-com:office:word" xmlns:w="http://schemas.openxmlformats.org/wordprocessingml/2006/main" xmlns:w14="http://schemas.microsoft.com/office/word/2010/wordml" xmlns:w15="http://schemas.microsoft.com/office/word/2012/wordml" xmlns:w16se="http://schemas.microsoft.com/office/word/2015/wordml/symex" xmlns:wpg="http://schemas.microsoft.com/office/word/2010/wordprocessingGroup" xmlns:wpi="http://schemas.microsoft.com/office/word/2010/wordprocessingInk" xmlns:wne="http://schemas.microsoft.com/office/word/2006/wordml" xmlns:wps="http://schemas.microsoft.com/office/word/2010/wordprocessingShape" mc:Ignorable="w14 w15 w16se wp14">
   <w:footnote w:type="separator" w:id="-1">
     <w:p>
       <w:pPr>
@@ -4399,10 +4027,10 @@
 </file>
 
 <file path=word/header1.xml><?xml version="1.0" encoding="utf-8"?>
-<w:hdr xmlns:wpc="http://schemas.microsoft.com/office/word/2010/wordprocessingCanvas" xmlns:mc="http://schemas.openxmlformats.org/markup-compatibility/2006" xmlns:o="urn:schemas-microsoft-com:office:office" xmlns:r="http://schemas.openxmlformats.org/officeDocument/2006/relationships" xmlns:m="http://schemas.openxmlformats.org/officeDocument/2006/math" xmlns:v="urn:schemas-microsoft-com:vml" xmlns:wp14="http://schemas.microsoft.com/office/word/2010/wordprocessingDrawing" xmlns:wp="http://schemas.openxmlformats.org/drawingml/2006/wordprocessingDrawing" xmlns:w10="urn:schemas-microsoft-com:office:word" xmlns:w="http://schemas.openxmlformats.org/wordprocessingml/2006/main" xmlns:w14="http://schemas.microsoft.com/office/word/2010/wordml" xmlns:w15="http://schemas.microsoft.com/office/word/2012/wordml" xmlns:wpg="http://schemas.microsoft.com/office/word/2010/wordprocessingGroup" xmlns:wpi="http://schemas.microsoft.com/office/word/2010/wordprocessingInk" xmlns:wne="http://schemas.microsoft.com/office/word/2006/wordml" xmlns:wps="http://schemas.microsoft.com/office/word/2010/wordprocessingShape" mc:Ignorable="w14 w15 wp14">
+<w:hdr xmlns:wpc="http://schemas.microsoft.com/office/word/2010/wordprocessingCanvas" xmlns:cx="http://schemas.microsoft.com/office/drawing/2014/chartex" xmlns:mc="http://schemas.openxmlformats.org/markup-compatibility/2006" xmlns:o="urn:schemas-microsoft-com:office:office" xmlns:r="http://schemas.openxmlformats.org/officeDocument/2006/relationships" xmlns:m="http://schemas.openxmlformats.org/officeDocument/2006/math" xmlns:v="urn:schemas-microsoft-com:vml" xmlns:wp14="http://schemas.microsoft.com/office/word/2010/wordprocessingDrawing" xmlns:wp="http://schemas.openxmlformats.org/drawingml/2006/wordprocessingDrawing" xmlns:w10="urn:schemas-microsoft-com:office:word" xmlns:w="http://schemas.openxmlformats.org/wordprocessingml/2006/main" xmlns:w14="http://schemas.microsoft.com/office/word/2010/wordml" xmlns:w15="http://schemas.microsoft.com/office/word/2012/wordml" xmlns:w16se="http://schemas.microsoft.com/office/word/2015/wordml/symex" xmlns:wpg="http://schemas.microsoft.com/office/word/2010/wordprocessingGroup" xmlns:wpi="http://schemas.microsoft.com/office/word/2010/wordprocessingInk" xmlns:wne="http://schemas.microsoft.com/office/word/2006/wordml" xmlns:wps="http://schemas.microsoft.com/office/word/2010/wordprocessingShape" mc:Ignorable="w14 w15 w16se wp14">
   <w:p>
     <w:pPr>
-      <w:pStyle w:val="Intestazione"/>
+      <w:pStyle w:val="Header"/>
       <w:tabs>
         <w:tab w:val="clear" w:pos="9072"/>
         <w:tab w:val="right" w:pos="9070"/>
@@ -4451,30 +4079,14 @@
         <w:sz w:val="20"/>
         <w:lang w:val="it-IT"/>
       </w:rPr>
-      <w:t xml:space="preserve"> (</w:t>
-    </w:r>
-    <w:proofErr w:type="spellStart"/>
-    <w:r>
-      <w:rPr>
-        <w:sz w:val="20"/>
-        <w:lang w:val="it-IT"/>
-      </w:rPr>
-      <w:t>QdC</w:t>
-    </w:r>
-    <w:proofErr w:type="spellEnd"/>
-    <w:r>
-      <w:rPr>
-        <w:sz w:val="20"/>
-        <w:lang w:val="it-IT"/>
-      </w:rPr>
-      <w:t>)</w:t>
+      <w:t xml:space="preserve"> (QdC)</w:t>
     </w:r>
   </w:p>
 </w:hdr>
 </file>
 
 <file path=word/numbering.xml><?xml version="1.0" encoding="utf-8"?>
-<w:numbering xmlns:wpc="http://schemas.microsoft.com/office/word/2010/wordprocessingCanvas" xmlns:mc="http://schemas.openxmlformats.org/markup-compatibility/2006" xmlns:o="urn:schemas-microsoft-com:office:office" xmlns:r="http://schemas.openxmlformats.org/officeDocument/2006/relationships" xmlns:m="http://schemas.openxmlformats.org/officeDocument/2006/math" xmlns:v="urn:schemas-microsoft-com:vml" xmlns:wp14="http://schemas.microsoft.com/office/word/2010/wordprocessingDrawing" xmlns:wp="http://schemas.openxmlformats.org/drawingml/2006/wordprocessingDrawing" xmlns:w10="urn:schemas-microsoft-com:office:word" xmlns:w="http://schemas.openxmlformats.org/wordprocessingml/2006/main" xmlns:w14="http://schemas.microsoft.com/office/word/2010/wordml" xmlns:w15="http://schemas.microsoft.com/office/word/2012/wordml" xmlns:wpg="http://schemas.microsoft.com/office/word/2010/wordprocessingGroup" xmlns:wpi="http://schemas.microsoft.com/office/word/2010/wordprocessingInk" xmlns:wne="http://schemas.microsoft.com/office/word/2006/wordml" xmlns:wps="http://schemas.microsoft.com/office/word/2010/wordprocessingShape" mc:Ignorable="w14 w15 wp14">
+<w:numbering xmlns:wpc="http://schemas.microsoft.com/office/word/2010/wordprocessingCanvas" xmlns:cx="http://schemas.microsoft.com/office/drawing/2014/chartex" xmlns:mc="http://schemas.openxmlformats.org/markup-compatibility/2006" xmlns:o="urn:schemas-microsoft-com:office:office" xmlns:r="http://schemas.openxmlformats.org/officeDocument/2006/relationships" xmlns:m="http://schemas.openxmlformats.org/officeDocument/2006/math" xmlns:v="urn:schemas-microsoft-com:vml" xmlns:wp14="http://schemas.microsoft.com/office/word/2010/wordprocessingDrawing" xmlns:wp="http://schemas.openxmlformats.org/drawingml/2006/wordprocessingDrawing" xmlns:w10="urn:schemas-microsoft-com:office:word" xmlns:w="http://schemas.openxmlformats.org/wordprocessingml/2006/main" xmlns:w14="http://schemas.microsoft.com/office/word/2010/wordml" xmlns:w15="http://schemas.microsoft.com/office/word/2012/wordml" xmlns:w16se="http://schemas.microsoft.com/office/word/2015/wordml/symex" xmlns:wpg="http://schemas.microsoft.com/office/word/2010/wordprocessingGroup" xmlns:wpi="http://schemas.microsoft.com/office/word/2010/wordprocessingInk" xmlns:wne="http://schemas.microsoft.com/office/word/2006/wordml" xmlns:wps="http://schemas.microsoft.com/office/word/2010/wordprocessingShape" mc:Ignorable="w14 w15 w16se wp14">
   <w:abstractNum w:abstractNumId="0" w15:restartNumberingAfterBreak="0">
     <w:nsid w:val="04EC7F62"/>
     <w:multiLevelType w:val="hybridMultilevel"/>
@@ -5564,7 +5176,7 @@
 </file>
 
 <file path=word/styles.xml><?xml version="1.0" encoding="utf-8"?>
-<w:styles xmlns:mc="http://schemas.openxmlformats.org/markup-compatibility/2006" xmlns:r="http://schemas.openxmlformats.org/officeDocument/2006/relationships" xmlns:w="http://schemas.openxmlformats.org/wordprocessingml/2006/main" xmlns:w14="http://schemas.microsoft.com/office/word/2010/wordml" xmlns:w15="http://schemas.microsoft.com/office/word/2012/wordml" mc:Ignorable="w14 w15">
+<w:styles xmlns:mc="http://schemas.openxmlformats.org/markup-compatibility/2006" xmlns:r="http://schemas.openxmlformats.org/officeDocument/2006/relationships" xmlns:w="http://schemas.openxmlformats.org/wordprocessingml/2006/main" xmlns:w14="http://schemas.microsoft.com/office/word/2010/wordml" xmlns:w15="http://schemas.microsoft.com/office/word/2012/wordml" xmlns:w16se="http://schemas.microsoft.com/office/word/2015/wordml/symex" mc:Ignorable="w14 w15 w16se">
   <w:docDefaults>
     <w:rPrDefault>
       <w:rPr>
@@ -5944,15 +5556,15 @@
     <w:lsdException w:name="List Table 6 Colorful Accent 6" w:uiPriority="51"/>
     <w:lsdException w:name="List Table 7 Colorful Accent 6" w:uiPriority="52"/>
   </w:latentStyles>
-  <w:style w:type="paragraph" w:default="1" w:styleId="Normale">
+  <w:style w:type="paragraph" w:default="1" w:styleId="Normal">
     <w:name w:val="Normal"/>
     <w:qFormat/>
   </w:style>
-  <w:style w:type="paragraph" w:styleId="Titolo1">
+  <w:style w:type="paragraph" w:styleId="Heading1">
     <w:name w:val="heading 1"/>
-    <w:basedOn w:val="Normale"/>
-    <w:next w:val="Normale"/>
-    <w:link w:val="Titolo1Carattere"/>
+    <w:basedOn w:val="Normal"/>
+    <w:next w:val="Normal"/>
+    <w:link w:val="Heading1Char"/>
     <w:qFormat/>
     <w:rsid w:val="005878B6"/>
     <w:pPr>
@@ -5968,11 +5580,11 @@
       <w:szCs w:val="32"/>
     </w:rPr>
   </w:style>
-  <w:style w:type="paragraph" w:styleId="Titolo2">
+  <w:style w:type="paragraph" w:styleId="Heading2">
     <w:name w:val="heading 2"/>
-    <w:basedOn w:val="Normale"/>
-    <w:next w:val="Normale"/>
-    <w:link w:val="Titolo2Carattere"/>
+    <w:basedOn w:val="Normal"/>
+    <w:next w:val="Normal"/>
+    <w:link w:val="Heading2Char"/>
     <w:unhideWhenUsed/>
     <w:qFormat/>
     <w:rsid w:val="005878B6"/>
@@ -5989,11 +5601,11 @@
       <w:szCs w:val="26"/>
     </w:rPr>
   </w:style>
-  <w:style w:type="paragraph" w:styleId="Titolo3">
+  <w:style w:type="paragraph" w:styleId="Heading3">
     <w:name w:val="heading 3"/>
-    <w:basedOn w:val="Normale"/>
-    <w:next w:val="Normale"/>
-    <w:link w:val="Titolo3Carattere"/>
+    <w:basedOn w:val="Normal"/>
+    <w:next w:val="Normal"/>
+    <w:link w:val="Heading3Char"/>
     <w:autoRedefine/>
     <w:qFormat/>
     <w:rsid w:val="002803BE"/>
@@ -6015,11 +5627,11 @@
       <w:lang w:val="fr-FR" w:eastAsia="fr-FR"/>
     </w:rPr>
   </w:style>
-  <w:style w:type="paragraph" w:styleId="Titolo4">
+  <w:style w:type="paragraph" w:styleId="Heading4">
     <w:name w:val="heading 4"/>
-    <w:basedOn w:val="Normale"/>
-    <w:next w:val="Normale"/>
-    <w:link w:val="Titolo4Carattere"/>
+    <w:basedOn w:val="Normal"/>
+    <w:next w:val="Normal"/>
+    <w:link w:val="Heading4Char"/>
     <w:qFormat/>
     <w:rsid w:val="002803BE"/>
     <w:pPr>
@@ -6040,11 +5652,11 @@
       <w:lang w:val="fr-FR" w:eastAsia="fr-FR"/>
     </w:rPr>
   </w:style>
-  <w:style w:type="paragraph" w:styleId="Titolo5">
+  <w:style w:type="paragraph" w:styleId="Heading5">
     <w:name w:val="heading 5"/>
-    <w:basedOn w:val="Normale"/>
-    <w:next w:val="Normale"/>
-    <w:link w:val="Titolo5Carattere"/>
+    <w:basedOn w:val="Normal"/>
+    <w:next w:val="Normal"/>
+    <w:link w:val="Heading5Char"/>
     <w:qFormat/>
     <w:rsid w:val="002803BE"/>
     <w:pPr>
@@ -6066,11 +5678,11 @@
       <w:lang w:val="fr-FR" w:eastAsia="fr-FR"/>
     </w:rPr>
   </w:style>
-  <w:style w:type="paragraph" w:styleId="Titolo6">
+  <w:style w:type="paragraph" w:styleId="Heading6">
     <w:name w:val="heading 6"/>
-    <w:basedOn w:val="Normale"/>
-    <w:next w:val="Normale"/>
-    <w:link w:val="Titolo6Carattere"/>
+    <w:basedOn w:val="Normal"/>
+    <w:next w:val="Normal"/>
+    <w:link w:val="Heading6Char"/>
     <w:qFormat/>
     <w:rsid w:val="002803BE"/>
     <w:pPr>
@@ -6088,11 +5700,11 @@
       <w:lang w:val="fr-FR" w:eastAsia="fr-FR"/>
     </w:rPr>
   </w:style>
-  <w:style w:type="paragraph" w:styleId="Titolo7">
+  <w:style w:type="paragraph" w:styleId="Heading7">
     <w:name w:val="heading 7"/>
-    <w:basedOn w:val="Normale"/>
-    <w:next w:val="Normale"/>
-    <w:link w:val="Titolo7Carattere"/>
+    <w:basedOn w:val="Normal"/>
+    <w:next w:val="Normal"/>
+    <w:link w:val="Heading7Char"/>
     <w:qFormat/>
     <w:rsid w:val="002803BE"/>
     <w:pPr>
@@ -6110,11 +5722,11 @@
       <w:lang w:val="fr-FR" w:eastAsia="fr-FR"/>
     </w:rPr>
   </w:style>
-  <w:style w:type="paragraph" w:styleId="Titolo8">
+  <w:style w:type="paragraph" w:styleId="Heading8">
     <w:name w:val="heading 8"/>
-    <w:basedOn w:val="Normale"/>
-    <w:next w:val="Normale"/>
-    <w:link w:val="Titolo8Carattere"/>
+    <w:basedOn w:val="Normal"/>
+    <w:next w:val="Normal"/>
+    <w:link w:val="Heading8Char"/>
     <w:qFormat/>
     <w:rsid w:val="002803BE"/>
     <w:pPr>
@@ -6134,11 +5746,11 @@
       <w:lang w:val="fr-FR" w:eastAsia="fr-FR"/>
     </w:rPr>
   </w:style>
-  <w:style w:type="paragraph" w:styleId="Titolo9">
+  <w:style w:type="paragraph" w:styleId="Heading9">
     <w:name w:val="heading 9"/>
-    <w:basedOn w:val="Normale"/>
-    <w:next w:val="Normale"/>
-    <w:link w:val="Titolo9Carattere"/>
+    <w:basedOn w:val="Normal"/>
+    <w:next w:val="Normal"/>
+    <w:link w:val="Heading9Char"/>
     <w:qFormat/>
     <w:rsid w:val="002803BE"/>
     <w:pPr>
@@ -6154,13 +5766,13 @@
       <w:lang w:val="fr-FR" w:eastAsia="fr-FR"/>
     </w:rPr>
   </w:style>
-  <w:style w:type="character" w:default="1" w:styleId="Carpredefinitoparagrafo">
+  <w:style w:type="character" w:default="1" w:styleId="DefaultParagraphFont">
     <w:name w:val="Default Paragraph Font"/>
     <w:uiPriority w:val="1"/>
     <w:semiHidden/>
     <w:unhideWhenUsed/>
   </w:style>
-  <w:style w:type="table" w:default="1" w:styleId="Tabellanormale">
+  <w:style w:type="table" w:default="1" w:styleId="TableNormal">
     <w:name w:val="Normal Table"/>
     <w:uiPriority w:val="99"/>
     <w:semiHidden/>
@@ -6175,16 +5787,16 @@
       </w:tblCellMar>
     </w:tblPr>
   </w:style>
-  <w:style w:type="numbering" w:default="1" w:styleId="Nessunelenco">
+  <w:style w:type="numbering" w:default="1" w:styleId="NoList">
     <w:name w:val="No List"/>
     <w:uiPriority w:val="99"/>
     <w:semiHidden/>
     <w:unhideWhenUsed/>
   </w:style>
-  <w:style w:type="paragraph" w:styleId="Intestazione">
+  <w:style w:type="paragraph" w:styleId="Header">
     <w:name w:val="header"/>
-    <w:basedOn w:val="Normale"/>
-    <w:link w:val="IntestazioneCarattere"/>
+    <w:basedOn w:val="Normal"/>
+    <w:link w:val="HeaderChar"/>
     <w:uiPriority w:val="99"/>
     <w:unhideWhenUsed/>
     <w:rsid w:val="004B5859"/>
@@ -6196,17 +5808,17 @@
       <w:spacing w:after="0" w:line="240" w:lineRule="auto"/>
     </w:pPr>
   </w:style>
-  <w:style w:type="character" w:customStyle="1" w:styleId="IntestazioneCarattere">
-    <w:name w:val="Intestazione Carattere"/>
-    <w:basedOn w:val="Carpredefinitoparagrafo"/>
-    <w:link w:val="Intestazione"/>
+  <w:style w:type="character" w:customStyle="1" w:styleId="HeaderChar">
+    <w:name w:val="Header Char"/>
+    <w:basedOn w:val="DefaultParagraphFont"/>
+    <w:link w:val="Header"/>
     <w:uiPriority w:val="99"/>
     <w:rsid w:val="004B5859"/>
   </w:style>
-  <w:style w:type="paragraph" w:styleId="Pidipagina">
+  <w:style w:type="paragraph" w:styleId="Footer">
     <w:name w:val="footer"/>
-    <w:basedOn w:val="Normale"/>
-    <w:link w:val="PidipaginaCarattere"/>
+    <w:basedOn w:val="Normal"/>
+    <w:link w:val="FooterChar"/>
     <w:uiPriority w:val="99"/>
     <w:unhideWhenUsed/>
     <w:rsid w:val="004B5859"/>
@@ -6218,16 +5830,16 @@
       <w:spacing w:after="0" w:line="240" w:lineRule="auto"/>
     </w:pPr>
   </w:style>
-  <w:style w:type="character" w:customStyle="1" w:styleId="PidipaginaCarattere">
-    <w:name w:val="Piè di pagina Carattere"/>
-    <w:basedOn w:val="Carpredefinitoparagrafo"/>
-    <w:link w:val="Pidipagina"/>
+  <w:style w:type="character" w:customStyle="1" w:styleId="FooterChar">
+    <w:name w:val="Footer Char"/>
+    <w:basedOn w:val="DefaultParagraphFont"/>
+    <w:link w:val="Footer"/>
     <w:uiPriority w:val="99"/>
     <w:rsid w:val="004B5859"/>
   </w:style>
-  <w:style w:type="character" w:styleId="Enfasigrassetto">
+  <w:style w:type="character" w:styleId="Strong">
     <w:name w:val="Strong"/>
-    <w:basedOn w:val="Carpredefinitoparagrafo"/>
+    <w:basedOn w:val="DefaultParagraphFont"/>
     <w:uiPriority w:val="22"/>
     <w:qFormat/>
     <w:rsid w:val="004B5859"/>
@@ -6236,9 +5848,9 @@
       <w:bCs/>
     </w:rPr>
   </w:style>
-  <w:style w:type="table" w:styleId="Grigliatabella">
+  <w:style w:type="table" w:styleId="TableGrid">
     <w:name w:val="Table Grid"/>
-    <w:basedOn w:val="Tabellanormale"/>
+    <w:basedOn w:val="TableNormal"/>
     <w:uiPriority w:val="39"/>
     <w:rsid w:val="004B5859"/>
     <w:pPr>
@@ -6255,9 +5867,9 @@
       </w:tblBorders>
     </w:tblPr>
   </w:style>
-  <w:style w:type="paragraph" w:styleId="Paragrafoelenco">
+  <w:style w:type="paragraph" w:styleId="ListParagraph">
     <w:name w:val="List Paragraph"/>
-    <w:basedOn w:val="Normale"/>
+    <w:basedOn w:val="Normal"/>
     <w:uiPriority w:val="34"/>
     <w:qFormat/>
     <w:rsid w:val="004B5859"/>
@@ -6268,7 +5880,7 @@
   </w:style>
   <w:style w:type="table" w:customStyle="1" w:styleId="PlainTable41">
     <w:name w:val="Plain Table 41"/>
-    <w:basedOn w:val="Tabellanormale"/>
+    <w:basedOn w:val="TableNormal"/>
     <w:uiPriority w:val="44"/>
     <w:rsid w:val="00666BEC"/>
     <w:pPr>
@@ -6315,10 +5927,10 @@
       </w:tcPr>
     </w:tblStylePr>
   </w:style>
-  <w:style w:type="character" w:customStyle="1" w:styleId="Titolo1Carattere">
-    <w:name w:val="Titolo 1 Carattere"/>
-    <w:basedOn w:val="Carpredefinitoparagrafo"/>
-    <w:link w:val="Titolo1"/>
+  <w:style w:type="character" w:customStyle="1" w:styleId="Heading1Char">
+    <w:name w:val="Heading 1 Char"/>
+    <w:basedOn w:val="DefaultParagraphFont"/>
+    <w:link w:val="Heading1"/>
     <w:uiPriority w:val="9"/>
     <w:rsid w:val="005878B6"/>
     <w:rPr>
@@ -6328,11 +5940,11 @@
       <w:szCs w:val="32"/>
     </w:rPr>
   </w:style>
-  <w:style w:type="paragraph" w:styleId="Titolo">
+  <w:style w:type="paragraph" w:styleId="Title">
     <w:name w:val="Title"/>
-    <w:basedOn w:val="Normale"/>
-    <w:next w:val="Normale"/>
-    <w:link w:val="TitoloCarattere"/>
+    <w:basedOn w:val="Normal"/>
+    <w:next w:val="Normal"/>
+    <w:link w:val="TitleChar"/>
     <w:uiPriority w:val="10"/>
     <w:qFormat/>
     <w:rsid w:val="005878B6"/>
@@ -6348,10 +5960,10 @@
       <w:szCs w:val="56"/>
     </w:rPr>
   </w:style>
-  <w:style w:type="character" w:customStyle="1" w:styleId="TitoloCarattere">
-    <w:name w:val="Titolo Carattere"/>
-    <w:basedOn w:val="Carpredefinitoparagrafo"/>
-    <w:link w:val="Titolo"/>
+  <w:style w:type="character" w:customStyle="1" w:styleId="TitleChar">
+    <w:name w:val="Title Char"/>
+    <w:basedOn w:val="DefaultParagraphFont"/>
+    <w:link w:val="Title"/>
     <w:uiPriority w:val="10"/>
     <w:rsid w:val="005878B6"/>
     <w:rPr>
@@ -6362,11 +5974,11 @@
       <w:szCs w:val="56"/>
     </w:rPr>
   </w:style>
-  <w:style w:type="paragraph" w:styleId="Sottotitolo">
+  <w:style w:type="paragraph" w:styleId="Subtitle">
     <w:name w:val="Subtitle"/>
-    <w:basedOn w:val="Normale"/>
-    <w:next w:val="Normale"/>
-    <w:link w:val="SottotitoloCarattere"/>
+    <w:basedOn w:val="Normal"/>
+    <w:next w:val="Normal"/>
+    <w:link w:val="SubtitleChar"/>
     <w:uiPriority w:val="11"/>
     <w:qFormat/>
     <w:rsid w:val="005878B6"/>
@@ -6381,10 +5993,10 @@
       <w:spacing w:val="15"/>
     </w:rPr>
   </w:style>
-  <w:style w:type="character" w:customStyle="1" w:styleId="SottotitoloCarattere">
-    <w:name w:val="Sottotitolo Carattere"/>
-    <w:basedOn w:val="Carpredefinitoparagrafo"/>
-    <w:link w:val="Sottotitolo"/>
+  <w:style w:type="character" w:customStyle="1" w:styleId="SubtitleChar">
+    <w:name w:val="Subtitle Char"/>
+    <w:basedOn w:val="DefaultParagraphFont"/>
+    <w:link w:val="Subtitle"/>
     <w:uiPriority w:val="11"/>
     <w:rsid w:val="005878B6"/>
     <w:rPr>
@@ -6393,10 +6005,10 @@
       <w:spacing w:val="15"/>
     </w:rPr>
   </w:style>
-  <w:style w:type="character" w:customStyle="1" w:styleId="Titolo2Carattere">
-    <w:name w:val="Titolo 2 Carattere"/>
-    <w:basedOn w:val="Carpredefinitoparagrafo"/>
-    <w:link w:val="Titolo2"/>
+  <w:style w:type="character" w:customStyle="1" w:styleId="Heading2Char">
+    <w:name w:val="Heading 2 Char"/>
+    <w:basedOn w:val="DefaultParagraphFont"/>
+    <w:link w:val="Heading2"/>
     <w:uiPriority w:val="9"/>
     <w:rsid w:val="005878B6"/>
     <w:rPr>
@@ -6406,10 +6018,10 @@
       <w:szCs w:val="26"/>
     </w:rPr>
   </w:style>
-  <w:style w:type="paragraph" w:styleId="Titolosommario">
+  <w:style w:type="paragraph" w:styleId="TOCHeading">
     <w:name w:val="TOC Heading"/>
-    <w:basedOn w:val="Titolo1"/>
-    <w:next w:val="Normale"/>
+    <w:basedOn w:val="Heading1"/>
+    <w:next w:val="Normal"/>
     <w:uiPriority w:val="39"/>
     <w:unhideWhenUsed/>
     <w:qFormat/>
@@ -6421,10 +6033,10 @@
       <w:lang w:eastAsia="fr-CH"/>
     </w:rPr>
   </w:style>
-  <w:style w:type="paragraph" w:styleId="Sommario1">
+  <w:style w:type="paragraph" w:styleId="TOC1">
     <w:name w:val="toc 1"/>
-    <w:basedOn w:val="Normale"/>
-    <w:next w:val="Normale"/>
+    <w:basedOn w:val="Normal"/>
+    <w:next w:val="Normal"/>
     <w:autoRedefine/>
     <w:uiPriority w:val="39"/>
     <w:unhideWhenUsed/>
@@ -6433,10 +6045,10 @@
       <w:spacing w:after="100"/>
     </w:pPr>
   </w:style>
-  <w:style w:type="paragraph" w:styleId="Sommario2">
+  <w:style w:type="paragraph" w:styleId="TOC2">
     <w:name w:val="toc 2"/>
-    <w:basedOn w:val="Normale"/>
-    <w:next w:val="Normale"/>
+    <w:basedOn w:val="Normal"/>
+    <w:next w:val="Normal"/>
     <w:autoRedefine/>
     <w:uiPriority w:val="39"/>
     <w:unhideWhenUsed/>
@@ -6446,9 +6058,9 @@
       <w:ind w:left="220"/>
     </w:pPr>
   </w:style>
-  <w:style w:type="character" w:styleId="Collegamentoipertestuale">
+  <w:style w:type="character" w:styleId="Hyperlink">
     <w:name w:val="Hyperlink"/>
-    <w:basedOn w:val="Carpredefinitoparagrafo"/>
+    <w:basedOn w:val="DefaultParagraphFont"/>
     <w:uiPriority w:val="99"/>
     <w:unhideWhenUsed/>
     <w:rsid w:val="008D4480"/>
@@ -6457,10 +6069,10 @@
       <w:u w:val="single"/>
     </w:rPr>
   </w:style>
-  <w:style w:type="character" w:customStyle="1" w:styleId="Titolo3Carattere">
-    <w:name w:val="Titolo 3 Carattere"/>
-    <w:basedOn w:val="Carpredefinitoparagrafo"/>
-    <w:link w:val="Titolo3"/>
+  <w:style w:type="character" w:customStyle="1" w:styleId="Heading3Char">
+    <w:name w:val="Heading 3 Char"/>
+    <w:basedOn w:val="DefaultParagraphFont"/>
+    <w:link w:val="Heading3"/>
     <w:rsid w:val="002803BE"/>
     <w:rPr>
       <w:rFonts w:ascii="Arial" w:eastAsia="Times New Roman" w:hAnsi="Arial" w:cs="Arial"/>
@@ -6471,10 +6083,10 @@
       <w:lang w:val="fr-FR" w:eastAsia="fr-FR"/>
     </w:rPr>
   </w:style>
-  <w:style w:type="character" w:customStyle="1" w:styleId="Titolo4Carattere">
-    <w:name w:val="Titolo 4 Carattere"/>
-    <w:basedOn w:val="Carpredefinitoparagrafo"/>
-    <w:link w:val="Titolo4"/>
+  <w:style w:type="character" w:customStyle="1" w:styleId="Heading4Char">
+    <w:name w:val="Heading 4 Char"/>
+    <w:basedOn w:val="DefaultParagraphFont"/>
+    <w:link w:val="Heading4"/>
     <w:rsid w:val="002803BE"/>
     <w:rPr>
       <w:rFonts w:ascii="Times New Roman" w:eastAsia="Times New Roman" w:hAnsi="Times New Roman" w:cs="Times New Roman"/>
@@ -6485,10 +6097,10 @@
       <w:lang w:val="fr-FR" w:eastAsia="fr-FR"/>
     </w:rPr>
   </w:style>
-  <w:style w:type="character" w:customStyle="1" w:styleId="Titolo5Carattere">
-    <w:name w:val="Titolo 5 Carattere"/>
-    <w:basedOn w:val="Carpredefinitoparagrafo"/>
-    <w:link w:val="Titolo5"/>
+  <w:style w:type="character" w:customStyle="1" w:styleId="Heading5Char">
+    <w:name w:val="Heading 5 Char"/>
+    <w:basedOn w:val="DefaultParagraphFont"/>
+    <w:link w:val="Heading5"/>
     <w:rsid w:val="002803BE"/>
     <w:rPr>
       <w:rFonts w:ascii="Arial" w:eastAsia="Times New Roman" w:hAnsi="Arial" w:cs="Times New Roman"/>
@@ -6501,10 +6113,10 @@
       <w:lang w:val="fr-FR" w:eastAsia="fr-FR"/>
     </w:rPr>
   </w:style>
-  <w:style w:type="character" w:customStyle="1" w:styleId="Titolo6Carattere">
-    <w:name w:val="Titolo 6 Carattere"/>
-    <w:basedOn w:val="Carpredefinitoparagrafo"/>
-    <w:link w:val="Titolo6"/>
+  <w:style w:type="character" w:customStyle="1" w:styleId="Heading6Char">
+    <w:name w:val="Heading 6 Char"/>
+    <w:basedOn w:val="DefaultParagraphFont"/>
+    <w:link w:val="Heading6"/>
     <w:rsid w:val="002803BE"/>
     <w:rPr>
       <w:rFonts w:ascii="Times New Roman" w:eastAsia="Times New Roman" w:hAnsi="Times New Roman" w:cs="Times New Roman"/>
@@ -6513,10 +6125,10 @@
       <w:lang w:val="fr-FR" w:eastAsia="fr-FR"/>
     </w:rPr>
   </w:style>
-  <w:style w:type="character" w:customStyle="1" w:styleId="Titolo7Carattere">
-    <w:name w:val="Titolo 7 Carattere"/>
-    <w:basedOn w:val="Carpredefinitoparagrafo"/>
-    <w:link w:val="Titolo7"/>
+  <w:style w:type="character" w:customStyle="1" w:styleId="Heading7Char">
+    <w:name w:val="Heading 7 Char"/>
+    <w:basedOn w:val="DefaultParagraphFont"/>
+    <w:link w:val="Heading7"/>
     <w:rsid w:val="002803BE"/>
     <w:rPr>
       <w:rFonts w:ascii="Times New Roman" w:eastAsia="Times New Roman" w:hAnsi="Times New Roman" w:cs="Times New Roman"/>
@@ -6525,10 +6137,10 @@
       <w:lang w:val="fr-FR" w:eastAsia="fr-FR"/>
     </w:rPr>
   </w:style>
-  <w:style w:type="character" w:customStyle="1" w:styleId="Titolo8Carattere">
-    <w:name w:val="Titolo 8 Carattere"/>
-    <w:basedOn w:val="Carpredefinitoparagrafo"/>
-    <w:link w:val="Titolo8"/>
+  <w:style w:type="character" w:customStyle="1" w:styleId="Heading8Char">
+    <w:name w:val="Heading 8 Char"/>
+    <w:basedOn w:val="DefaultParagraphFont"/>
+    <w:link w:val="Heading8"/>
     <w:rsid w:val="002803BE"/>
     <w:rPr>
       <w:rFonts w:ascii="Times New Roman" w:eastAsia="Times New Roman" w:hAnsi="Times New Roman" w:cs="Times New Roman"/>
@@ -6539,20 +6151,20 @@
       <w:lang w:val="fr-FR" w:eastAsia="fr-FR"/>
     </w:rPr>
   </w:style>
-  <w:style w:type="character" w:customStyle="1" w:styleId="Titolo9Carattere">
-    <w:name w:val="Titolo 9 Carattere"/>
-    <w:basedOn w:val="Carpredefinitoparagrafo"/>
-    <w:link w:val="Titolo9"/>
+  <w:style w:type="character" w:customStyle="1" w:styleId="Heading9Char">
+    <w:name w:val="Heading 9 Char"/>
+    <w:basedOn w:val="DefaultParagraphFont"/>
+    <w:link w:val="Heading9"/>
     <w:rsid w:val="002803BE"/>
     <w:rPr>
       <w:rFonts w:ascii="Arial" w:eastAsia="Times New Roman" w:hAnsi="Arial" w:cs="Arial"/>
       <w:lang w:val="fr-FR" w:eastAsia="fr-FR"/>
     </w:rPr>
   </w:style>
-  <w:style w:type="paragraph" w:styleId="Corpotesto">
+  <w:style w:type="paragraph" w:styleId="BodyText">
     <w:name w:val="Body Text"/>
-    <w:basedOn w:val="Normale"/>
-    <w:link w:val="CorpotestoCarattere"/>
+    <w:basedOn w:val="Normal"/>
+    <w:link w:val="BodyTextChar"/>
     <w:rsid w:val="002803BE"/>
     <w:pPr>
       <w:spacing w:after="120" w:line="240" w:lineRule="auto"/>
@@ -6562,10 +6174,10 @@
       <w:lang w:val="fr-FR" w:eastAsia="fr-FR"/>
     </w:rPr>
   </w:style>
-  <w:style w:type="character" w:customStyle="1" w:styleId="CorpotestoCarattere">
-    <w:name w:val="Corpo testo Carattere"/>
-    <w:basedOn w:val="Carpredefinitoparagrafo"/>
-    <w:link w:val="Corpotesto"/>
+  <w:style w:type="character" w:customStyle="1" w:styleId="BodyTextChar">
+    <w:name w:val="Body Text Char"/>
+    <w:basedOn w:val="DefaultParagraphFont"/>
+    <w:link w:val="BodyText"/>
     <w:rsid w:val="002803BE"/>
     <w:rPr>
       <w:rFonts w:ascii="Arial" w:eastAsia="Times New Roman" w:hAnsi="Arial" w:cs="Times New Roman"/>
@@ -6574,7 +6186,7 @@
   </w:style>
   <w:style w:type="paragraph" w:customStyle="1" w:styleId="TexteTableau">
     <w:name w:val="TexteTableau"/>
-    <w:basedOn w:val="Corpotesto"/>
+    <w:basedOn w:val="BodyText"/>
     <w:rsid w:val="002803BE"/>
     <w:pPr>
       <w:spacing w:before="60" w:after="60"/>
@@ -6582,8 +6194,8 @@
   </w:style>
   <w:style w:type="paragraph" w:customStyle="1" w:styleId="NOM">
     <w:name w:val="NOM"/>
-    <w:basedOn w:val="Corpotesto"/>
-    <w:next w:val="Corpotesto"/>
+    <w:basedOn w:val="BodyText"/>
+    <w:next w:val="BodyText"/>
     <w:link w:val="NOMCar"/>
     <w:rsid w:val="002803BE"/>
     <w:pPr>
@@ -6605,9 +6217,9 @@
       <w:lang w:val="fr-FR" w:eastAsia="fr-FR"/>
     </w:rPr>
   </w:style>
-  <w:style w:type="paragraph" w:styleId="NormaleWeb">
+  <w:style w:type="paragraph" w:styleId="NormalWeb">
     <w:name w:val="Normal (Web)"/>
-    <w:basedOn w:val="Normale"/>
+    <w:basedOn w:val="Normal"/>
     <w:uiPriority w:val="99"/>
     <w:unhideWhenUsed/>
     <w:rsid w:val="002803BE"/>
@@ -6623,7 +6235,7 @@
   </w:style>
   <w:style w:type="paragraph" w:customStyle="1" w:styleId="western">
     <w:name w:val="western"/>
-    <w:basedOn w:val="Normale"/>
+    <w:basedOn w:val="Normal"/>
     <w:rsid w:val="002803BE"/>
     <w:pPr>
       <w:spacing w:before="100" w:beforeAutospacing="1" w:after="119" w:line="240" w:lineRule="auto"/>
@@ -6922,7 +6534,7 @@
 </file>
 
 <file path=customXml/itemProps1.xml><?xml version="1.0" encoding="utf-8"?>
-<ds:datastoreItem xmlns:ds="http://schemas.openxmlformats.org/officeDocument/2006/customXml" ds:itemID="{6B25CBBB-A885-4176-89B8-E6F56C127665}">
+<ds:datastoreItem xmlns:ds="http://schemas.openxmlformats.org/officeDocument/2006/customXml" ds:itemID="{2F869499-B81D-4B62-9A83-DF9DD8A46F99}">
   <ds:schemaRefs>
     <ds:schemaRef ds:uri="http://schemas.openxmlformats.org/officeDocument/2006/bibliography"/>
   </ds:schemaRefs>

</xml_diff>